<commit_message>
added github link to algorithm doc
</commit_message>
<xml_diff>
--- a/PersonalComp/Reflection & Algorithm.docx
+++ b/PersonalComp/Reflection & Algorithm.docx
@@ -9,6 +9,42 @@
           <w:szCs w:val="24"/>
         </w:rPr>
       </w:pPr>
+      <w:r>
+        <w:rPr>
+          <w:sz w:val="24"/>
+          <w:szCs w:val="24"/>
+          <w:u w:val="single"/>
+        </w:rPr>
+        <w:t>Link to github:</w:t>
+      </w:r>
+      <w:r>
+        <w:rPr>
+          <w:sz w:val="24"/>
+          <w:szCs w:val="24"/>
+        </w:rPr>
+        <w:br/>
+      </w:r>
+      <w:r>
+        <w:rPr>
+          <w:sz w:val="24"/>
+          <w:szCs w:val="24"/>
+        </w:rPr>
+        <w:t>https://github.com/JinxXP/n200summer2023</w:t>
+      </w:r>
+      <w:r>
+        <w:rPr>
+          <w:sz w:val="24"/>
+          <w:szCs w:val="24"/>
+        </w:rPr>
+        <w:br/>
+      </w:r>
+      <w:r>
+        <w:rPr>
+          <w:sz w:val="24"/>
+          <w:szCs w:val="24"/>
+        </w:rPr>
+        <w:br/>
+      </w:r>
       <w:r>
         <w:rPr>
           <w:sz w:val="24"/>

</xml_diff>